<commit_message>
Adjust spacing so second page isn't silly
</commit_message>
<xml_diff>
--- a/docassemble/CDCEvictionMoratorium/data/templates/CDC_eviction_moratorium.docx
+++ b/docassemble/CDCEvictionMoratorium/data/templates/CDC_eviction_moratorium.docx
@@ -146,102 +146,110 @@
           <w:sz w:val="24"/>
           <w:szCs w:val="24"/>
         </w:rPr>
-        <w:t xml:space="preserve"> December 31, 2020 because I am unable to pay my rent due to the COVID-19 pandemic. I have this right under the Centers for Disease Control and Prevention's order dated September 1, 2020. </w:t>
-      </w:r>
-    </w:p>
-    <w:p>
-      <w:pPr>
-        <w:spacing w:after="0" w:line="240" w:lineRule="auto"/>
-        <w:rPr>
-          <w:rFonts w:ascii="Times New Roman" w:eastAsia="Times New Roman" w:hAnsi="Times New Roman" w:cs="Times New Roman"/>
-          <w:sz w:val="24"/>
-          <w:szCs w:val="24"/>
-        </w:rPr>
-      </w:pPr>
-      <w:r>
-        <w:rPr>
-          <w:rFonts w:ascii="Times New Roman" w:eastAsia="Times New Roman" w:hAnsi="Times New Roman" w:cs="Times New Roman"/>
-          <w:sz w:val="24"/>
-          <w:szCs w:val="24"/>
-        </w:rPr>
-        <w:t>See: https://s3.amazonaws.com/public-inspection.federalregister.gov/2020-19654.pdf</w:t>
-      </w:r>
-    </w:p>
-    <w:p>
-      <w:pPr>
-        <w:pStyle w:val="HTMLPreformatted"/>
-        <w:rPr>
-          <w:rFonts w:ascii="Times New Roman" w:hAnsi="Times New Roman" w:cs="Times New Roman"/>
-          <w:sz w:val="24"/>
-          <w:szCs w:val="24"/>
-        </w:rPr>
-      </w:pPr>
-      <w:r>
-        <w:rPr>
-          <w:rFonts w:ascii="Times New Roman" w:hAnsi="Times New Roman" w:cs="Times New Roman"/>
-          <w:sz w:val="24"/>
-          <w:szCs w:val="24"/>
-        </w:rPr>
-        <w:t>{%p if partial_payment_amount %}</w:t>
-      </w:r>
-    </w:p>
-    <w:p>
-      <w:pPr>
-        <w:spacing w:after="0" w:line="240" w:lineRule="auto"/>
-        <w:rPr>
-          <w:rFonts w:ascii="Times New Roman" w:eastAsia="Times New Roman" w:hAnsi="Times New Roman" w:cs="Times New Roman"/>
-          <w:sz w:val="24"/>
-          <w:szCs w:val="24"/>
-        </w:rPr>
-      </w:pPr>
-    </w:p>
-    <w:p>
-      <w:pPr>
-        <w:spacing w:after="0" w:line="240" w:lineRule="auto"/>
-        <w:rPr>
-          <w:rFonts w:ascii="Times New Roman" w:eastAsia="Times New Roman" w:hAnsi="Times New Roman" w:cs="Times New Roman"/>
-          <w:sz w:val="24"/>
-          <w:szCs w:val="24"/>
-        </w:rPr>
-      </w:pPr>
-      <w:r>
-        <w:rPr>
-          <w:rFonts w:ascii="Times New Roman" w:eastAsia="Times New Roman" w:hAnsi="Times New Roman" w:cs="Times New Roman"/>
-          <w:sz w:val="24"/>
-          <w:szCs w:val="24"/>
-        </w:rPr>
-        <w:t>I am doing my best to make the on-time payments that I can afford. As of today, I am able to pay {{ currency(partial_payment_amount) }} each month.</w:t>
-      </w:r>
-    </w:p>
-    <w:p>
-      <w:pPr>
-        <w:spacing w:after="0" w:line="240" w:lineRule="auto"/>
-        <w:rPr>
-          <w:rFonts w:ascii="Times New Roman" w:eastAsia="Times New Roman" w:hAnsi="Times New Roman" w:cs="Times New Roman"/>
-          <w:sz w:val="24"/>
-          <w:szCs w:val="24"/>
-        </w:rPr>
-      </w:pPr>
-      <w:r>
-        <w:rPr>
-          <w:rFonts w:ascii="Times New Roman" w:eastAsia="Times New Roman" w:hAnsi="Times New Roman" w:cs="Times New Roman"/>
-          <w:sz w:val="24"/>
-          <w:szCs w:val="24"/>
-        </w:rPr>
-        <w:t>{%p endif %}</w:t>
-      </w:r>
-    </w:p>
-    <w:p>
-      <w:pPr>
-        <w:spacing w:after="0" w:line="240" w:lineRule="auto"/>
-        <w:rPr>
-          <w:rFonts w:ascii="Times New Roman" w:eastAsia="Times New Roman" w:hAnsi="Times New Roman" w:cs="Times New Roman"/>
-          <w:sz w:val="24"/>
-          <w:szCs w:val="24"/>
-        </w:rPr>
-      </w:pPr>
+        <w:t xml:space="preserve"> December 31, 2020 because I am unable to pay my rent due to the COVID-19 pandemic. I have this right under the Centers for Disease Control and Prevention's order d</w:t>
+      </w:r>
       <w:bookmarkStart w:id="0" w:name="_GoBack"/>
       <w:bookmarkEnd w:id="0"/>
+      <w:r>
+        <w:rPr>
+          <w:rFonts w:ascii="Times New Roman" w:eastAsia="Times New Roman" w:hAnsi="Times New Roman" w:cs="Times New Roman"/>
+          <w:sz w:val="24"/>
+          <w:szCs w:val="24"/>
+        </w:rPr>
+        <w:t xml:space="preserve">ated September 1, 2020. </w:t>
+      </w:r>
+    </w:p>
+    <w:p>
+      <w:pPr>
+        <w:spacing w:after="0" w:line="240" w:lineRule="auto"/>
+        <w:rPr>
+          <w:rFonts w:ascii="Times New Roman" w:eastAsia="Times New Roman" w:hAnsi="Times New Roman" w:cs="Times New Roman"/>
+          <w:sz w:val="24"/>
+          <w:szCs w:val="24"/>
+        </w:rPr>
+      </w:pPr>
+      <w:r>
+        <w:rPr>
+          <w:rFonts w:ascii="Times New Roman" w:eastAsia="Times New Roman" w:hAnsi="Times New Roman" w:cs="Times New Roman"/>
+          <w:sz w:val="24"/>
+          <w:szCs w:val="24"/>
+        </w:rPr>
+        <w:t>See: https://s3.amazonaws.com/public-inspection.federalregister.gov/2020-19654.pdf</w:t>
+      </w:r>
+    </w:p>
+    <w:p>
+      <w:pPr>
+        <w:pStyle w:val="HTMLPreformatted"/>
+        <w:rPr>
+          <w:rFonts w:ascii="Times New Roman" w:hAnsi="Times New Roman" w:cs="Times New Roman"/>
+          <w:sz w:val="24"/>
+          <w:szCs w:val="24"/>
+        </w:rPr>
+      </w:pPr>
+      <w:r>
+        <w:rPr>
+          <w:rFonts w:ascii="Times New Roman" w:hAnsi="Times New Roman" w:cs="Times New Roman"/>
+          <w:sz w:val="24"/>
+          <w:szCs w:val="24"/>
+        </w:rPr>
+        <w:t>{%p if partial_payment_amount %}</w:t>
+      </w:r>
+    </w:p>
+    <w:p>
+      <w:pPr>
+        <w:spacing w:after="0" w:line="240" w:lineRule="auto"/>
+        <w:rPr>
+          <w:rFonts w:ascii="Times New Roman" w:eastAsia="Times New Roman" w:hAnsi="Times New Roman" w:cs="Times New Roman"/>
+          <w:sz w:val="24"/>
+          <w:szCs w:val="24"/>
+        </w:rPr>
+      </w:pPr>
+    </w:p>
+    <w:p>
+      <w:pPr>
+        <w:spacing w:after="0" w:line="240" w:lineRule="auto"/>
+        <w:rPr>
+          <w:rFonts w:ascii="Times New Roman" w:eastAsia="Times New Roman" w:hAnsi="Times New Roman" w:cs="Times New Roman"/>
+          <w:sz w:val="24"/>
+          <w:szCs w:val="24"/>
+        </w:rPr>
+      </w:pPr>
+      <w:r>
+        <w:rPr>
+          <w:rFonts w:ascii="Times New Roman" w:eastAsia="Times New Roman" w:hAnsi="Times New Roman" w:cs="Times New Roman"/>
+          <w:sz w:val="24"/>
+          <w:szCs w:val="24"/>
+        </w:rPr>
+        <w:t>I am doing my best to make the on-time payments that I can afford. As of today, I am able to pay {{ currency(partial_payment_amount) }} each month.</w:t>
+      </w:r>
+    </w:p>
+    <w:p>
+      <w:pPr>
+        <w:spacing w:after="0" w:line="240" w:lineRule="auto"/>
+        <w:rPr>
+          <w:rFonts w:ascii="Times New Roman" w:eastAsia="Times New Roman" w:hAnsi="Times New Roman" w:cs="Times New Roman"/>
+          <w:sz w:val="24"/>
+          <w:szCs w:val="24"/>
+        </w:rPr>
+      </w:pPr>
+      <w:r>
+        <w:rPr>
+          <w:rFonts w:ascii="Times New Roman" w:eastAsia="Times New Roman" w:hAnsi="Times New Roman" w:cs="Times New Roman"/>
+          <w:sz w:val="24"/>
+          <w:szCs w:val="24"/>
+        </w:rPr>
+        <w:t>{%p endif %}</w:t>
+      </w:r>
+    </w:p>
+    <w:p>
+      <w:pPr>
+        <w:spacing w:after="0" w:line="240" w:lineRule="auto"/>
+        <w:rPr>
+          <w:rFonts w:ascii="Times New Roman" w:eastAsia="Times New Roman" w:hAnsi="Times New Roman" w:cs="Times New Roman"/>
+          <w:sz w:val="24"/>
+          <w:szCs w:val="24"/>
+        </w:rPr>
+      </w:pPr>
     </w:p>
     <w:p>
       <w:pPr>
@@ -278,7 +286,8 @@
           <w:ilvl w:val="0"/>
           <w:numId w:val="2"/>
         </w:numPr>
-        <w:spacing w:after="0" w:line="240" w:lineRule="auto"/>
+        <w:spacing w:after="240" w:line="240" w:lineRule="auto"/>
+        <w:contextualSpacing w:val="0"/>
         <w:rPr>
           <w:rFonts w:ascii="Times New Roman" w:eastAsia="Times New Roman" w:hAnsi="Times New Roman" w:cs="Times New Roman"/>
           <w:sz w:val="24"/>
@@ -301,7 +310,8 @@
           <w:ilvl w:val="0"/>
           <w:numId w:val="2"/>
         </w:numPr>
-        <w:spacing w:after="0" w:line="240" w:lineRule="auto"/>
+        <w:spacing w:after="240" w:line="240" w:lineRule="auto"/>
+        <w:contextualSpacing w:val="0"/>
         <w:rPr>
           <w:rFonts w:ascii="Times New Roman" w:eastAsia="Times New Roman" w:hAnsi="Times New Roman" w:cs="Times New Roman"/>
           <w:sz w:val="24"/>
@@ -324,7 +334,8 @@
           <w:ilvl w:val="0"/>
           <w:numId w:val="2"/>
         </w:numPr>
-        <w:spacing w:after="0" w:line="240" w:lineRule="auto"/>
+        <w:spacing w:after="240" w:line="240" w:lineRule="auto"/>
+        <w:contextualSpacing w:val="0"/>
         <w:rPr>
           <w:rFonts w:ascii="Times New Roman" w:eastAsia="Times New Roman" w:hAnsi="Times New Roman" w:cs="Times New Roman"/>
           <w:sz w:val="24"/>
@@ -347,7 +358,8 @@
           <w:ilvl w:val="0"/>
           <w:numId w:val="2"/>
         </w:numPr>
-        <w:spacing w:after="0" w:line="240" w:lineRule="auto"/>
+        <w:spacing w:after="240" w:line="240" w:lineRule="auto"/>
+        <w:contextualSpacing w:val="0"/>
         <w:rPr>
           <w:rFonts w:ascii="Times New Roman" w:eastAsia="Times New Roman" w:hAnsi="Times New Roman" w:cs="Times New Roman"/>
           <w:sz w:val="24"/>
@@ -370,7 +382,8 @@
           <w:ilvl w:val="0"/>
           <w:numId w:val="2"/>
         </w:numPr>
-        <w:spacing w:after="0" w:line="240" w:lineRule="auto"/>
+        <w:spacing w:after="240" w:line="240" w:lineRule="auto"/>
+        <w:contextualSpacing w:val="0"/>
         <w:rPr>
           <w:rFonts w:ascii="Times New Roman" w:eastAsia="Times New Roman" w:hAnsi="Times New Roman" w:cs="Times New Roman"/>
           <w:sz w:val="24"/>
@@ -393,7 +406,8 @@
           <w:ilvl w:val="0"/>
           <w:numId w:val="2"/>
         </w:numPr>
-        <w:spacing w:after="0" w:line="240" w:lineRule="auto"/>
+        <w:spacing w:after="240" w:line="240" w:lineRule="auto"/>
+        <w:contextualSpacing w:val="0"/>
         <w:rPr>
           <w:rFonts w:ascii="Times New Roman" w:eastAsia="Times New Roman" w:hAnsi="Times New Roman" w:cs="Times New Roman"/>
           <w:sz w:val="24"/>
@@ -416,19 +430,21 @@
           <w:ilvl w:val="0"/>
           <w:numId w:val="2"/>
         </w:numPr>
-        <w:spacing w:after="0" w:line="240" w:lineRule="auto"/>
-        <w:rPr>
-          <w:rFonts w:ascii="Times New Roman" w:eastAsia="Times New Roman" w:hAnsi="Times New Roman" w:cs="Times New Roman"/>
-          <w:sz w:val="24"/>
-          <w:szCs w:val="24"/>
-        </w:rPr>
-      </w:pPr>
-      <w:r>
-        <w:rPr>
-          <w:rFonts w:ascii="Times New Roman" w:eastAsia="Times New Roman" w:hAnsi="Times New Roman" w:cs="Times New Roman"/>
-          <w:sz w:val="24"/>
-          <w:szCs w:val="24"/>
-        </w:rPr>
+        <w:spacing w:after="240" w:line="240" w:lineRule="auto"/>
+        <w:contextualSpacing w:val="0"/>
+        <w:rPr>
+          <w:rFonts w:ascii="Times New Roman" w:eastAsia="Times New Roman" w:hAnsi="Times New Roman" w:cs="Times New Roman"/>
+          <w:sz w:val="24"/>
+          <w:szCs w:val="24"/>
+        </w:rPr>
+      </w:pPr>
+      <w:r>
+        <w:rPr>
+          <w:rFonts w:ascii="Times New Roman" w:eastAsia="Times New Roman" w:hAnsi="Times New Roman" w:cs="Times New Roman"/>
+          <w:sz w:val="24"/>
+          <w:szCs w:val="24"/>
+        </w:rPr>
+        <w:lastRenderedPageBreak/>
         <w:t>I further understand that at the end of this temporary halt on evictions on December 31, 2020, my housing provider may require payment in full for all payments not made prior to and during the temporary halt and failure to pay may make me subject to eviction p</w:t>
       </w:r>
       <w:r>
@@ -447,20 +463,20 @@
           <w:ilvl w:val="0"/>
           <w:numId w:val="2"/>
         </w:numPr>
-        <w:spacing w:after="0" w:line="240" w:lineRule="auto"/>
-        <w:rPr>
-          <w:rFonts w:ascii="Times New Roman" w:eastAsia="Times New Roman" w:hAnsi="Times New Roman" w:cs="Times New Roman"/>
-          <w:sz w:val="24"/>
-          <w:szCs w:val="24"/>
-        </w:rPr>
-      </w:pPr>
-      <w:r>
-        <w:rPr>
-          <w:rFonts w:ascii="Times New Roman" w:eastAsia="Times New Roman" w:hAnsi="Times New Roman" w:cs="Times New Roman"/>
-          <w:sz w:val="24"/>
-          <w:szCs w:val="24"/>
-        </w:rPr>
-        <w:lastRenderedPageBreak/>
+        <w:spacing w:after="240" w:line="240" w:lineRule="auto"/>
+        <w:contextualSpacing w:val="0"/>
+        <w:rPr>
+          <w:rFonts w:ascii="Times New Roman" w:eastAsia="Times New Roman" w:hAnsi="Times New Roman" w:cs="Times New Roman"/>
+          <w:sz w:val="24"/>
+          <w:szCs w:val="24"/>
+        </w:rPr>
+      </w:pPr>
+      <w:r>
+        <w:rPr>
+          <w:rFonts w:ascii="Times New Roman" w:eastAsia="Times New Roman" w:hAnsi="Times New Roman" w:cs="Times New Roman"/>
+          <w:sz w:val="24"/>
+          <w:szCs w:val="24"/>
+        </w:rPr>
         <w:t xml:space="preserve">I understand that any false or misleading statements or omissions may result in criminal and civil actions for fines, penalties, damages, or imprisonment. </w:t>
       </w:r>
       <w:r>

</xml_diff>